<commit_message>
Small changes to business case.
</commit_message>
<xml_diff>
--- a/Docs/Business Case.docx
+++ b/Docs/Business Case.docx
@@ -1,6 +1,6 @@
 
 <file path=word/document.xml><?xml version="1.0" encoding="utf-8"?>
-<w:document xmlns:ve="http://schemas.openxmlformats.org/markup-compatibility/2006" xmlns:o="urn:schemas-microsoft-com:office:office" xmlns:r="http://schemas.openxmlformats.org/officeDocument/2006/relationships" xmlns:m="http://schemas.openxmlformats.org/officeDocument/2006/math" xmlns:v="urn:schemas-microsoft-com:vml" xmlns:wp="http://schemas.openxmlformats.org/drawingml/2006/wordprocessingDrawing" xmlns:w10="urn:schemas-microsoft-com:office:word" xmlns:w="http://schemas.openxmlformats.org/wordprocessingml/2006/main" xmlns:wne="http://schemas.microsoft.com/office/word/2006/wordml">
+<w:document xmlns:wpc="http://schemas.microsoft.com/office/word/2010/wordprocessingCanvas" xmlns:mc="http://schemas.openxmlformats.org/markup-compatibility/2006" xmlns:o="urn:schemas-microsoft-com:office:office" xmlns:r="http://schemas.openxmlformats.org/officeDocument/2006/relationships" xmlns:m="http://schemas.openxmlformats.org/officeDocument/2006/math" xmlns:v="urn:schemas-microsoft-com:vml" xmlns:wp14="http://schemas.microsoft.com/office/word/2010/wordprocessingDrawing" xmlns:wp="http://schemas.openxmlformats.org/drawingml/2006/wordprocessingDrawing" xmlns:w10="urn:schemas-microsoft-com:office:word" xmlns:w="http://schemas.openxmlformats.org/wordprocessingml/2006/main" xmlns:w14="http://schemas.microsoft.com/office/word/2010/wordml" xmlns:wpg="http://schemas.microsoft.com/office/word/2010/wordprocessingGroup" xmlns:wpi="http://schemas.microsoft.com/office/word/2010/wordprocessingInk" xmlns:wne="http://schemas.microsoft.com/office/word/2006/wordml" xmlns:wps="http://schemas.microsoft.com/office/word/2010/wordprocessingShape" mc:Ignorable="w14 wp14">
   <w:body>
     <w:p>
       <w:pPr>
@@ -11,6 +11,8 @@
           <w:szCs w:val="28"/>
         </w:rPr>
       </w:pPr>
+      <w:bookmarkStart w:id="0" w:name="_GoBack"/>
+      <w:bookmarkEnd w:id="0"/>
       <w:r>
         <w:rPr>
           <w:rFonts w:ascii="Times New Roman" w:hAnsi="Times New Roman" w:cs="Times New Roman"/>
@@ -100,7 +102,7 @@
           <w:insideH w:val="single" w:sz="4" w:space="0" w:color="auto"/>
           <w:insideV w:val="single" w:sz="4" w:space="0" w:color="auto"/>
         </w:tblBorders>
-        <w:tblLook w:val="01E0"/>
+        <w:tblLook w:val="01E0" w:firstRow="1" w:lastRow="1" w:firstColumn="1" w:lastColumn="1" w:noHBand="0" w:noVBand="0"/>
       </w:tblPr>
       <w:tblGrid>
         <w:gridCol w:w="9360"/>
@@ -1063,36 +1065,16 @@
                 <w:sz w:val="24"/>
                 <w:szCs w:val="24"/>
               </w:rPr>
-              <w:t xml:space="preserve">5)  </w:t>
-            </w:r>
-            <w:r>
-              <w:rPr>
-                <w:rFonts w:ascii="Times New Roman" w:hAnsi="Times New Roman" w:cs="Times New Roman"/>
-                <w:bCs/>
-                <w:sz w:val="24"/>
-                <w:szCs w:val="24"/>
-              </w:rPr>
-              <w:t>Allow an AI to take over for any users that leave the card table or are disconnected.</w:t>
-            </w:r>
-          </w:p>
-          <w:p>
-            <w:pPr>
-              <w:spacing w:after="0"/>
-              <w:rPr>
-                <w:rFonts w:ascii="Times New Roman" w:hAnsi="Times New Roman" w:cs="Times New Roman"/>
-                <w:bCs/>
-                <w:sz w:val="24"/>
-                <w:szCs w:val="24"/>
-              </w:rPr>
-            </w:pPr>
-            <w:r>
-              <w:rPr>
-                <w:rFonts w:ascii="Times New Roman" w:hAnsi="Times New Roman" w:cs="Times New Roman"/>
-                <w:bCs/>
-                <w:sz w:val="24"/>
-                <w:szCs w:val="24"/>
-              </w:rPr>
-              <w:t xml:space="preserve">6)  </w:t>
+              <w:t>5</w:t>
+            </w:r>
+            <w:r>
+              <w:rPr>
+                <w:rFonts w:ascii="Times New Roman" w:hAnsi="Times New Roman" w:cs="Times New Roman"/>
+                <w:bCs/>
+                <w:sz w:val="24"/>
+                <w:szCs w:val="24"/>
+              </w:rPr>
+              <w:t xml:space="preserve">)  </w:t>
             </w:r>
             <w:r>
               <w:rPr>
@@ -1121,7 +1103,16 @@
                 <w:sz w:val="24"/>
                 <w:szCs w:val="24"/>
               </w:rPr>
-              <w:t xml:space="preserve">7)  </w:t>
+              <w:t>6</w:t>
+            </w:r>
+            <w:r>
+              <w:rPr>
+                <w:rFonts w:ascii="Times New Roman" w:hAnsi="Times New Roman" w:cs="Times New Roman"/>
+                <w:bCs/>
+                <w:sz w:val="24"/>
+                <w:szCs w:val="24"/>
+              </w:rPr>
+              <w:t xml:space="preserve">)  </w:t>
             </w:r>
             <w:r>
               <w:rPr>
@@ -1150,7 +1141,16 @@
                 <w:sz w:val="24"/>
                 <w:szCs w:val="24"/>
               </w:rPr>
-              <w:t xml:space="preserve">8)  </w:t>
+              <w:t>7</w:t>
+            </w:r>
+            <w:r>
+              <w:rPr>
+                <w:rFonts w:ascii="Times New Roman" w:hAnsi="Times New Roman" w:cs="Times New Roman"/>
+                <w:bCs/>
+                <w:sz w:val="24"/>
+                <w:szCs w:val="24"/>
+              </w:rPr>
+              <w:t xml:space="preserve">)  </w:t>
             </w:r>
             <w:r>
               <w:rPr>
@@ -1179,7 +1179,16 @@
                 <w:sz w:val="24"/>
                 <w:szCs w:val="24"/>
               </w:rPr>
-              <w:t xml:space="preserve">9)  </w:t>
+              <w:t>8</w:t>
+            </w:r>
+            <w:r>
+              <w:rPr>
+                <w:rFonts w:ascii="Times New Roman" w:hAnsi="Times New Roman" w:cs="Times New Roman"/>
+                <w:bCs/>
+                <w:sz w:val="24"/>
+                <w:szCs w:val="24"/>
+              </w:rPr>
+              <w:t xml:space="preserve">)  </w:t>
             </w:r>
             <w:r>
               <w:rPr>
@@ -1406,36 +1415,52 @@
                 <w:sz w:val="24"/>
                 <w:szCs w:val="24"/>
               </w:rPr>
+              <w:t>9.0 Potential Risks</w:t>
+            </w:r>
+            <w:r>
+              <w:rPr>
+                <w:rFonts w:ascii="Times New Roman" w:hAnsi="Times New Roman" w:cs="Times New Roman"/>
+                <w:b/>
+                <w:bCs/>
+                <w:sz w:val="24"/>
+                <w:szCs w:val="24"/>
+              </w:rPr>
+              <w:t xml:space="preserve"> </w:t>
+            </w:r>
+          </w:p>
+          <w:p>
+            <w:pPr>
+              <w:spacing w:after="0"/>
+              <w:rPr>
+                <w:rFonts w:ascii="Times New Roman" w:hAnsi="Times New Roman" w:cs="Times New Roman"/>
+                <w:sz w:val="24"/>
+                <w:szCs w:val="24"/>
+              </w:rPr>
+            </w:pPr>
+            <w:r>
+              <w:rPr>
+                <w:rFonts w:ascii="Times New Roman" w:hAnsi="Times New Roman" w:cs="Times New Roman"/>
+                <w:sz w:val="24"/>
+                <w:szCs w:val="24"/>
+              </w:rPr>
               <w:lastRenderedPageBreak/>
-              <w:t>9.0 Potential Risks</w:t>
-            </w:r>
-            <w:r>
-              <w:rPr>
-                <w:rFonts w:ascii="Times New Roman" w:hAnsi="Times New Roman" w:cs="Times New Roman"/>
-                <w:b/>
-                <w:bCs/>
-                <w:sz w:val="24"/>
-                <w:szCs w:val="24"/>
-              </w:rPr>
-              <w:t xml:space="preserve"> </w:t>
-            </w:r>
-          </w:p>
-          <w:p>
-            <w:pPr>
-              <w:spacing w:after="0"/>
-              <w:rPr>
-                <w:rFonts w:ascii="Times New Roman" w:hAnsi="Times New Roman" w:cs="Times New Roman"/>
-                <w:sz w:val="24"/>
-                <w:szCs w:val="24"/>
-              </w:rPr>
-            </w:pPr>
-            <w:r>
-              <w:rPr>
-                <w:rFonts w:ascii="Times New Roman" w:hAnsi="Times New Roman" w:cs="Times New Roman"/>
-                <w:sz w:val="24"/>
-                <w:szCs w:val="24"/>
-              </w:rPr>
-              <w:t>The largest risk for this project is the lack of interest from the targeted market.  We must be able to keep our Online Card Game System tailored towards users of all levels and minimize the risk of losing customers by offering too many options initially available or having a poorly designed GUI.   The technical risk for the Online Card Game System is that the internet site provider will have issues and our application will not be available for users.  Additionally we must sure each type of card game system is clearly defined and have the rules explained to make sure people who are new to the game are able to fully enjoy it as much as professional players.  This risk can be reduced by offering help menus for each of the games implemented and creating help menus when new card games are introduced.</w:t>
+              <w:t xml:space="preserve">The largest risk for this project is the lack of interest from the targeted market.  We must be able to keep our Online Card Game System tailored towards users of all levels and minimize the risk of losing customers by offering too many options initially available or having a poorly designed GUI.   The technical risk for the Online Card Game System is that the internet site provider will have issues and our application will not be available for users.  Additionally we must </w:t>
+            </w:r>
+            <w:r>
+              <w:rPr>
+                <w:rFonts w:ascii="Times New Roman" w:hAnsi="Times New Roman" w:cs="Times New Roman"/>
+                <w:sz w:val="24"/>
+                <w:szCs w:val="24"/>
+              </w:rPr>
+              <w:t xml:space="preserve">make sure the rules of each type of card game are properly implemented before a release. If they are not, any legitimacy will be forfeited. Attracting beginners to play games which they’ve never experienced could be difficult as well. </w:t>
+            </w:r>
+            <w:r>
+              <w:rPr>
+                <w:rFonts w:ascii="Times New Roman" w:hAnsi="Times New Roman" w:cs="Times New Roman"/>
+                <w:sz w:val="24"/>
+                <w:szCs w:val="24"/>
+              </w:rPr>
+              <w:t>This risk can be reduced by offering help menus for each of the games implemented and creating help menus when new card games are introduced.</w:t>
             </w:r>
           </w:p>
         </w:tc>
@@ -1453,7 +1478,7 @@
 </file>
 
 <file path=word/numbering.xml><?xml version="1.0" encoding="utf-8"?>
-<w:numbering xmlns:ve="http://schemas.openxmlformats.org/markup-compatibility/2006" xmlns:o="urn:schemas-microsoft-com:office:office" xmlns:r="http://schemas.openxmlformats.org/officeDocument/2006/relationships" xmlns:m="http://schemas.openxmlformats.org/officeDocument/2006/math" xmlns:v="urn:schemas-microsoft-com:vml" xmlns:wp="http://schemas.openxmlformats.org/drawingml/2006/wordprocessingDrawing" xmlns:w10="urn:schemas-microsoft-com:office:word" xmlns:w="http://schemas.openxmlformats.org/wordprocessingml/2006/main" xmlns:wne="http://schemas.microsoft.com/office/word/2006/wordml">
+<w:numbering xmlns:wpc="http://schemas.microsoft.com/office/word/2010/wordprocessingCanvas" xmlns:mc="http://schemas.openxmlformats.org/markup-compatibility/2006" xmlns:o="urn:schemas-microsoft-com:office:office" xmlns:r="http://schemas.openxmlformats.org/officeDocument/2006/relationships" xmlns:m="http://schemas.openxmlformats.org/officeDocument/2006/math" xmlns:v="urn:schemas-microsoft-com:vml" xmlns:wp14="http://schemas.microsoft.com/office/word/2010/wordprocessingDrawing" xmlns:wp="http://schemas.openxmlformats.org/drawingml/2006/wordprocessingDrawing" xmlns:w10="urn:schemas-microsoft-com:office:word" xmlns:w="http://schemas.openxmlformats.org/wordprocessingml/2006/main" xmlns:w14="http://schemas.microsoft.com/office/word/2010/wordml" xmlns:wpg="http://schemas.microsoft.com/office/word/2010/wordprocessingGroup" xmlns:wpi="http://schemas.microsoft.com/office/word/2010/wordprocessingInk" xmlns:wne="http://schemas.microsoft.com/office/word/2006/wordml" xmlns:wps="http://schemas.microsoft.com/office/word/2010/wordprocessingShape" mc:Ignorable="w14 wp14">
   <w:abstractNum w:abstractNumId="0">
     <w:nsid w:val="43A31596"/>
     <w:multiLevelType w:val="multilevel"/>
@@ -1601,11 +1626,11 @@
 </file>
 
 <file path=word/styles.xml><?xml version="1.0" encoding="utf-8"?>
-<w:styles xmlns:r="http://schemas.openxmlformats.org/officeDocument/2006/relationships" xmlns:w="http://schemas.openxmlformats.org/wordprocessingml/2006/main">
+<w:styles xmlns:mc="http://schemas.openxmlformats.org/markup-compatibility/2006" xmlns:r="http://schemas.openxmlformats.org/officeDocument/2006/relationships" xmlns:w="http://schemas.openxmlformats.org/wordprocessingml/2006/main" xmlns:w14="http://schemas.microsoft.com/office/word/2010/wordml" mc:Ignorable="w14">
   <w:docDefaults>
     <w:rPrDefault>
       <w:rPr>
-        <w:rFonts w:asciiTheme="minorHAnsi" w:eastAsiaTheme="minorHAnsi" w:hAnsiTheme="minorHAnsi" w:cstheme="minorBidi"/>
+        <w:rFonts w:asciiTheme="minorHAnsi" w:eastAsiaTheme="minorEastAsia" w:hAnsiTheme="minorHAnsi" w:cstheme="minorBidi"/>
         <w:sz w:val="22"/>
         <w:szCs w:val="22"/>
         <w:lang w:val="en-US" w:eastAsia="en-US" w:bidi="ar-SA"/>
@@ -1759,7 +1784,6 @@
   <w:style w:type="paragraph" w:default="1" w:styleId="Normal">
     <w:name w:val="Normal"/>
     <w:qFormat/>
-    <w:rsid w:val="00496713"/>
   </w:style>
   <w:style w:type="character" w:default="1" w:styleId="DefaultParagraphFont">
     <w:name w:val="Default Paragraph Font"/>
@@ -1772,7 +1796,196 @@
     <w:uiPriority w:val="99"/>
     <w:semiHidden/>
     <w:unhideWhenUsed/>
+    <w:tblPr>
+      <w:tblInd w:w="0" w:type="dxa"/>
+      <w:tblCellMar>
+        <w:top w:w="0" w:type="dxa"/>
+        <w:left w:w="108" w:type="dxa"/>
+        <w:bottom w:w="0" w:type="dxa"/>
+        <w:right w:w="108" w:type="dxa"/>
+      </w:tblCellMar>
+    </w:tblPr>
+  </w:style>
+  <w:style w:type="numbering" w:default="1" w:styleId="NoList">
+    <w:name w:val="No List"/>
+    <w:uiPriority w:val="99"/>
+    <w:semiHidden/>
+    <w:unhideWhenUsed/>
+  </w:style>
+</w:styles>
+</file>
+
+<file path=word/stylesWithEffects.xml><?xml version="1.0" encoding="utf-8"?>
+<w:styles xmlns:wpc="http://schemas.microsoft.com/office/word/2010/wordprocessingCanvas" xmlns:mc="http://schemas.openxmlformats.org/markup-compatibility/2006" xmlns:o="urn:schemas-microsoft-com:office:office" xmlns:r="http://schemas.openxmlformats.org/officeDocument/2006/relationships" xmlns:m="http://schemas.openxmlformats.org/officeDocument/2006/math" xmlns:v="urn:schemas-microsoft-com:vml" xmlns:wp14="http://schemas.microsoft.com/office/word/2010/wordprocessingDrawing" xmlns:wp="http://schemas.openxmlformats.org/drawingml/2006/wordprocessingDrawing" xmlns:w10="urn:schemas-microsoft-com:office:word" xmlns:w="http://schemas.openxmlformats.org/wordprocessingml/2006/main" xmlns:w14="http://schemas.microsoft.com/office/word/2010/wordml" xmlns:wpg="http://schemas.microsoft.com/office/word/2010/wordprocessingGroup" xmlns:wpi="http://schemas.microsoft.com/office/word/2010/wordprocessingInk" xmlns:wne="http://schemas.microsoft.com/office/word/2006/wordml" xmlns:wps="http://schemas.microsoft.com/office/word/2010/wordprocessingShape" mc:Ignorable="w14 wp14">
+  <w:docDefaults>
+    <w:rPrDefault>
+      <w:rPr>
+        <w:rFonts w:asciiTheme="minorHAnsi" w:eastAsiaTheme="minorEastAsia" w:hAnsiTheme="minorHAnsi" w:cstheme="minorBidi"/>
+        <w:sz w:val="22"/>
+        <w:szCs w:val="22"/>
+        <w:lang w:val="en-US" w:eastAsia="en-US" w:bidi="ar-SA"/>
+      </w:rPr>
+    </w:rPrDefault>
+    <w:pPrDefault>
+      <w:pPr>
+        <w:spacing w:after="200" w:line="276" w:lineRule="auto"/>
+      </w:pPr>
+    </w:pPrDefault>
+  </w:docDefaults>
+  <w:latentStyles w:defLockedState="0" w:defUIPriority="99" w:defSemiHidden="1" w:defUnhideWhenUsed="1" w:defQFormat="0" w:count="267">
+    <w:lsdException w:name="Normal" w:semiHidden="0" w:uiPriority="0" w:unhideWhenUsed="0" w:qFormat="1"/>
+    <w:lsdException w:name="heading 1" w:semiHidden="0" w:uiPriority="9" w:unhideWhenUsed="0" w:qFormat="1"/>
+    <w:lsdException w:name="heading 2" w:uiPriority="9" w:qFormat="1"/>
+    <w:lsdException w:name="heading 3" w:uiPriority="9" w:qFormat="1"/>
+    <w:lsdException w:name="heading 4" w:uiPriority="9" w:qFormat="1"/>
+    <w:lsdException w:name="heading 5" w:uiPriority="9" w:qFormat="1"/>
+    <w:lsdException w:name="heading 6" w:uiPriority="9" w:qFormat="1"/>
+    <w:lsdException w:name="heading 7" w:uiPriority="9" w:qFormat="1"/>
+    <w:lsdException w:name="heading 8" w:uiPriority="9" w:qFormat="1"/>
+    <w:lsdException w:name="heading 9" w:uiPriority="9" w:qFormat="1"/>
+    <w:lsdException w:name="toc 1" w:uiPriority="39"/>
+    <w:lsdException w:name="toc 2" w:uiPriority="39"/>
+    <w:lsdException w:name="toc 3" w:uiPriority="39"/>
+    <w:lsdException w:name="toc 4" w:uiPriority="39"/>
+    <w:lsdException w:name="toc 5" w:uiPriority="39"/>
+    <w:lsdException w:name="toc 6" w:uiPriority="39"/>
+    <w:lsdException w:name="toc 7" w:uiPriority="39"/>
+    <w:lsdException w:name="toc 8" w:uiPriority="39"/>
+    <w:lsdException w:name="toc 9" w:uiPriority="39"/>
+    <w:lsdException w:name="caption" w:uiPriority="35" w:qFormat="1"/>
+    <w:lsdException w:name="Title" w:semiHidden="0" w:uiPriority="10" w:unhideWhenUsed="0" w:qFormat="1"/>
+    <w:lsdException w:name="Default Paragraph Font" w:uiPriority="1"/>
+    <w:lsdException w:name="Subtitle" w:semiHidden="0" w:uiPriority="11" w:unhideWhenUsed="0" w:qFormat="1"/>
+    <w:lsdException w:name="Strong" w:semiHidden="0" w:uiPriority="22" w:unhideWhenUsed="0" w:qFormat="1"/>
+    <w:lsdException w:name="Emphasis" w:semiHidden="0" w:uiPriority="20" w:unhideWhenUsed="0" w:qFormat="1"/>
+    <w:lsdException w:name="Table Grid" w:semiHidden="0" w:uiPriority="59" w:unhideWhenUsed="0"/>
+    <w:lsdException w:name="Placeholder Text" w:unhideWhenUsed="0"/>
+    <w:lsdException w:name="No Spacing" w:semiHidden="0" w:uiPriority="1" w:unhideWhenUsed="0" w:qFormat="1"/>
+    <w:lsdException w:name="Light Shading" w:semiHidden="0" w:uiPriority="60" w:unhideWhenUsed="0"/>
+    <w:lsdException w:name="Light List" w:semiHidden="0" w:uiPriority="61" w:unhideWhenUsed="0"/>
+    <w:lsdException w:name="Light Grid" w:semiHidden="0" w:uiPriority="62" w:unhideWhenUsed="0"/>
+    <w:lsdException w:name="Medium Shading 1" w:semiHidden="0" w:uiPriority="63" w:unhideWhenUsed="0"/>
+    <w:lsdException w:name="Medium Shading 2" w:semiHidden="0" w:uiPriority="64" w:unhideWhenUsed="0"/>
+    <w:lsdException w:name="Medium List 1" w:semiHidden="0" w:uiPriority="65" w:unhideWhenUsed="0"/>
+    <w:lsdException w:name="Medium List 2" w:semiHidden="0" w:uiPriority="66" w:unhideWhenUsed="0"/>
+    <w:lsdException w:name="Medium Grid 1" w:semiHidden="0" w:uiPriority="67" w:unhideWhenUsed="0"/>
+    <w:lsdException w:name="Medium Grid 2" w:semiHidden="0" w:uiPriority="68" w:unhideWhenUsed="0"/>
+    <w:lsdException w:name="Medium Grid 3" w:semiHidden="0" w:uiPriority="69" w:unhideWhenUsed="0"/>
+    <w:lsdException w:name="Dark List" w:semiHidden="0" w:uiPriority="70" w:unhideWhenUsed="0"/>
+    <w:lsdException w:name="Colorful Shading" w:semiHidden="0" w:uiPriority="71" w:unhideWhenUsed="0"/>
+    <w:lsdException w:name="Colorful List" w:semiHidden="0" w:uiPriority="72" w:unhideWhenUsed="0"/>
+    <w:lsdException w:name="Colorful Grid" w:semiHidden="0" w:uiPriority="73" w:unhideWhenUsed="0"/>
+    <w:lsdException w:name="Light Shading Accent 1" w:semiHidden="0" w:uiPriority="60" w:unhideWhenUsed="0"/>
+    <w:lsdException w:name="Light List Accent 1" w:semiHidden="0" w:uiPriority="61" w:unhideWhenUsed="0"/>
+    <w:lsdException w:name="Light Grid Accent 1" w:semiHidden="0" w:uiPriority="62" w:unhideWhenUsed="0"/>
+    <w:lsdException w:name="Medium Shading 1 Accent 1" w:semiHidden="0" w:uiPriority="63" w:unhideWhenUsed="0"/>
+    <w:lsdException w:name="Medium Shading 2 Accent 1" w:semiHidden="0" w:uiPriority="64" w:unhideWhenUsed="0"/>
+    <w:lsdException w:name="Medium List 1 Accent 1" w:semiHidden="0" w:uiPriority="65" w:unhideWhenUsed="0"/>
+    <w:lsdException w:name="Revision" w:unhideWhenUsed="0"/>
+    <w:lsdException w:name="List Paragraph" w:semiHidden="0" w:uiPriority="34" w:unhideWhenUsed="0" w:qFormat="1"/>
+    <w:lsdException w:name="Quote" w:semiHidden="0" w:uiPriority="29" w:unhideWhenUsed="0" w:qFormat="1"/>
+    <w:lsdException w:name="Intense Quote" w:semiHidden="0" w:uiPriority="30" w:unhideWhenUsed="0" w:qFormat="1"/>
+    <w:lsdException w:name="Medium List 2 Accent 1" w:semiHidden="0" w:uiPriority="66" w:unhideWhenUsed="0"/>
+    <w:lsdException w:name="Medium Grid 1 Accent 1" w:semiHidden="0" w:uiPriority="67" w:unhideWhenUsed="0"/>
+    <w:lsdException w:name="Medium Grid 2 Accent 1" w:semiHidden="0" w:uiPriority="68" w:unhideWhenUsed="0"/>
+    <w:lsdException w:name="Medium Grid 3 Accent 1" w:semiHidden="0" w:uiPriority="69" w:unhideWhenUsed="0"/>
+    <w:lsdException w:name="Dark List Accent 1" w:semiHidden="0" w:uiPriority="70" w:unhideWhenUsed="0"/>
+    <w:lsdException w:name="Colorful Shading Accent 1" w:semiHidden="0" w:uiPriority="71" w:unhideWhenUsed="0"/>
+    <w:lsdException w:name="Colorful List Accent 1" w:semiHidden="0" w:uiPriority="72" w:unhideWhenUsed="0"/>
+    <w:lsdException w:name="Colorful Grid Accent 1" w:semiHidden="0" w:uiPriority="73" w:unhideWhenUsed="0"/>
+    <w:lsdException w:name="Light Shading Accent 2" w:semiHidden="0" w:uiPriority="60" w:unhideWhenUsed="0"/>
+    <w:lsdException w:name="Light List Accent 2" w:semiHidden="0" w:uiPriority="61" w:unhideWhenUsed="0"/>
+    <w:lsdException w:name="Light Grid Accent 2" w:semiHidden="0" w:uiPriority="62" w:unhideWhenUsed="0"/>
+    <w:lsdException w:name="Medium Shading 1 Accent 2" w:semiHidden="0" w:uiPriority="63" w:unhideWhenUsed="0"/>
+    <w:lsdException w:name="Medium Shading 2 Accent 2" w:semiHidden="0" w:uiPriority="64" w:unhideWhenUsed="0"/>
+    <w:lsdException w:name="Medium List 1 Accent 2" w:semiHidden="0" w:uiPriority="65" w:unhideWhenUsed="0"/>
+    <w:lsdException w:name="Medium List 2 Accent 2" w:semiHidden="0" w:uiPriority="66" w:unhideWhenUsed="0"/>
+    <w:lsdException w:name="Medium Grid 1 Accent 2" w:semiHidden="0" w:uiPriority="67" w:unhideWhenUsed="0"/>
+    <w:lsdException w:name="Medium Grid 2 Accent 2" w:semiHidden="0" w:uiPriority="68" w:unhideWhenUsed="0"/>
+    <w:lsdException w:name="Medium Grid 3 Accent 2" w:semiHidden="0" w:uiPriority="69" w:unhideWhenUsed="0"/>
+    <w:lsdException w:name="Dark List Accent 2" w:semiHidden="0" w:uiPriority="70" w:unhideWhenUsed="0"/>
+    <w:lsdException w:name="Colorful Shading Accent 2" w:semiHidden="0" w:uiPriority="71" w:unhideWhenUsed="0"/>
+    <w:lsdException w:name="Colorful List Accent 2" w:semiHidden="0" w:uiPriority="72" w:unhideWhenUsed="0"/>
+    <w:lsdException w:name="Colorful Grid Accent 2" w:semiHidden="0" w:uiPriority="73" w:unhideWhenUsed="0"/>
+    <w:lsdException w:name="Light Shading Accent 3" w:semiHidden="0" w:uiPriority="60" w:unhideWhenUsed="0"/>
+    <w:lsdException w:name="Light List Accent 3" w:semiHidden="0" w:uiPriority="61" w:unhideWhenUsed="0"/>
+    <w:lsdException w:name="Light Grid Accent 3" w:semiHidden="0" w:uiPriority="62" w:unhideWhenUsed="0"/>
+    <w:lsdException w:name="Medium Shading 1 Accent 3" w:semiHidden="0" w:uiPriority="63" w:unhideWhenUsed="0"/>
+    <w:lsdException w:name="Medium Shading 2 Accent 3" w:semiHidden="0" w:uiPriority="64" w:unhideWhenUsed="0"/>
+    <w:lsdException w:name="Medium List 1 Accent 3" w:semiHidden="0" w:uiPriority="65" w:unhideWhenUsed="0"/>
+    <w:lsdException w:name="Medium List 2 Accent 3" w:semiHidden="0" w:uiPriority="66" w:unhideWhenUsed="0"/>
+    <w:lsdException w:name="Medium Grid 1 Accent 3" w:semiHidden="0" w:uiPriority="67" w:unhideWhenUsed="0"/>
+    <w:lsdException w:name="Medium Grid 2 Accent 3" w:semiHidden="0" w:uiPriority="68" w:unhideWhenUsed="0"/>
+    <w:lsdException w:name="Medium Grid 3 Accent 3" w:semiHidden="0" w:uiPriority="69" w:unhideWhenUsed="0"/>
+    <w:lsdException w:name="Dark List Accent 3" w:semiHidden="0" w:uiPriority="70" w:unhideWhenUsed="0"/>
+    <w:lsdException w:name="Colorful Shading Accent 3" w:semiHidden="0" w:uiPriority="71" w:unhideWhenUsed="0"/>
+    <w:lsdException w:name="Colorful List Accent 3" w:semiHidden="0" w:uiPriority="72" w:unhideWhenUsed="0"/>
+    <w:lsdException w:name="Colorful Grid Accent 3" w:semiHidden="0" w:uiPriority="73" w:unhideWhenUsed="0"/>
+    <w:lsdException w:name="Light Shading Accent 4" w:semiHidden="0" w:uiPriority="60" w:unhideWhenUsed="0"/>
+    <w:lsdException w:name="Light List Accent 4" w:semiHidden="0" w:uiPriority="61" w:unhideWhenUsed="0"/>
+    <w:lsdException w:name="Light Grid Accent 4" w:semiHidden="0" w:uiPriority="62" w:unhideWhenUsed="0"/>
+    <w:lsdException w:name="Medium Shading 1 Accent 4" w:semiHidden="0" w:uiPriority="63" w:unhideWhenUsed="0"/>
+    <w:lsdException w:name="Medium Shading 2 Accent 4" w:semiHidden="0" w:uiPriority="64" w:unhideWhenUsed="0"/>
+    <w:lsdException w:name="Medium List 1 Accent 4" w:semiHidden="0" w:uiPriority="65" w:unhideWhenUsed="0"/>
+    <w:lsdException w:name="Medium List 2 Accent 4" w:semiHidden="0" w:uiPriority="66" w:unhideWhenUsed="0"/>
+    <w:lsdException w:name="Medium Grid 1 Accent 4" w:semiHidden="0" w:uiPriority="67" w:unhideWhenUsed="0"/>
+    <w:lsdException w:name="Medium Grid 2 Accent 4" w:semiHidden="0" w:uiPriority="68" w:unhideWhenUsed="0"/>
+    <w:lsdException w:name="Medium Grid 3 Accent 4" w:semiHidden="0" w:uiPriority="69" w:unhideWhenUsed="0"/>
+    <w:lsdException w:name="Dark List Accent 4" w:semiHidden="0" w:uiPriority="70" w:unhideWhenUsed="0"/>
+    <w:lsdException w:name="Colorful Shading Accent 4" w:semiHidden="0" w:uiPriority="71" w:unhideWhenUsed="0"/>
+    <w:lsdException w:name="Colorful List Accent 4" w:semiHidden="0" w:uiPriority="72" w:unhideWhenUsed="0"/>
+    <w:lsdException w:name="Colorful Grid Accent 4" w:semiHidden="0" w:uiPriority="73" w:unhideWhenUsed="0"/>
+    <w:lsdException w:name="Light Shading Accent 5" w:semiHidden="0" w:uiPriority="60" w:unhideWhenUsed="0"/>
+    <w:lsdException w:name="Light List Accent 5" w:semiHidden="0" w:uiPriority="61" w:unhideWhenUsed="0"/>
+    <w:lsdException w:name="Light Grid Accent 5" w:semiHidden="0" w:uiPriority="62" w:unhideWhenUsed="0"/>
+    <w:lsdException w:name="Medium Shading 1 Accent 5" w:semiHidden="0" w:uiPriority="63" w:unhideWhenUsed="0"/>
+    <w:lsdException w:name="Medium Shading 2 Accent 5" w:semiHidden="0" w:uiPriority="64" w:unhideWhenUsed="0"/>
+    <w:lsdException w:name="Medium List 1 Accent 5" w:semiHidden="0" w:uiPriority="65" w:unhideWhenUsed="0"/>
+    <w:lsdException w:name="Medium List 2 Accent 5" w:semiHidden="0" w:uiPriority="66" w:unhideWhenUsed="0"/>
+    <w:lsdException w:name="Medium Grid 1 Accent 5" w:semiHidden="0" w:uiPriority="67" w:unhideWhenUsed="0"/>
+    <w:lsdException w:name="Medium Grid 2 Accent 5" w:semiHidden="0" w:uiPriority="68" w:unhideWhenUsed="0"/>
+    <w:lsdException w:name="Medium Grid 3 Accent 5" w:semiHidden="0" w:uiPriority="69" w:unhideWhenUsed="0"/>
+    <w:lsdException w:name="Dark List Accent 5" w:semiHidden="0" w:uiPriority="70" w:unhideWhenUsed="0"/>
+    <w:lsdException w:name="Colorful Shading Accent 5" w:semiHidden="0" w:uiPriority="71" w:unhideWhenUsed="0"/>
+    <w:lsdException w:name="Colorful List Accent 5" w:semiHidden="0" w:uiPriority="72" w:unhideWhenUsed="0"/>
+    <w:lsdException w:name="Colorful Grid Accent 5" w:semiHidden="0" w:uiPriority="73" w:unhideWhenUsed="0"/>
+    <w:lsdException w:name="Light Shading Accent 6" w:semiHidden="0" w:uiPriority="60" w:unhideWhenUsed="0"/>
+    <w:lsdException w:name="Light List Accent 6" w:semiHidden="0" w:uiPriority="61" w:unhideWhenUsed="0"/>
+    <w:lsdException w:name="Light Grid Accent 6" w:semiHidden="0" w:uiPriority="62" w:unhideWhenUsed="0"/>
+    <w:lsdException w:name="Medium Shading 1 Accent 6" w:semiHidden="0" w:uiPriority="63" w:unhideWhenUsed="0"/>
+    <w:lsdException w:name="Medium Shading 2 Accent 6" w:semiHidden="0" w:uiPriority="64" w:unhideWhenUsed="0"/>
+    <w:lsdException w:name="Medium List 1 Accent 6" w:semiHidden="0" w:uiPriority="65" w:unhideWhenUsed="0"/>
+    <w:lsdException w:name="Medium List 2 Accent 6" w:semiHidden="0" w:uiPriority="66" w:unhideWhenUsed="0"/>
+    <w:lsdException w:name="Medium Grid 1 Accent 6" w:semiHidden="0" w:uiPriority="67" w:unhideWhenUsed="0"/>
+    <w:lsdException w:name="Medium Grid 2 Accent 6" w:semiHidden="0" w:uiPriority="68" w:unhideWhenUsed="0"/>
+    <w:lsdException w:name="Medium Grid 3 Accent 6" w:semiHidden="0" w:uiPriority="69" w:unhideWhenUsed="0"/>
+    <w:lsdException w:name="Dark List Accent 6" w:semiHidden="0" w:uiPriority="70" w:unhideWhenUsed="0"/>
+    <w:lsdException w:name="Colorful Shading Accent 6" w:semiHidden="0" w:uiPriority="71" w:unhideWhenUsed="0"/>
+    <w:lsdException w:name="Colorful List Accent 6" w:semiHidden="0" w:uiPriority="72" w:unhideWhenUsed="0"/>
+    <w:lsdException w:name="Colorful Grid Accent 6" w:semiHidden="0" w:uiPriority="73" w:unhideWhenUsed="0"/>
+    <w:lsdException w:name="Subtle Emphasis" w:semiHidden="0" w:uiPriority="19" w:unhideWhenUsed="0" w:qFormat="1"/>
+    <w:lsdException w:name="Intense Emphasis" w:semiHidden="0" w:uiPriority="21" w:unhideWhenUsed="0" w:qFormat="1"/>
+    <w:lsdException w:name="Subtle Reference" w:semiHidden="0" w:uiPriority="31" w:unhideWhenUsed="0" w:qFormat="1"/>
+    <w:lsdException w:name="Intense Reference" w:semiHidden="0" w:uiPriority="32" w:unhideWhenUsed="0" w:qFormat="1"/>
+    <w:lsdException w:name="Book Title" w:semiHidden="0" w:uiPriority="33" w:unhideWhenUsed="0" w:qFormat="1"/>
+    <w:lsdException w:name="Bibliography" w:uiPriority="37"/>
+    <w:lsdException w:name="TOC Heading" w:uiPriority="39" w:qFormat="1"/>
+  </w:latentStyles>
+  <w:style w:type="paragraph" w:default="1" w:styleId="Normal">
+    <w:name w:val="Normal"/>
     <w:qFormat/>
+  </w:style>
+  <w:style w:type="character" w:default="1" w:styleId="DefaultParagraphFont">
+    <w:name w:val="Default Paragraph Font"/>
+    <w:uiPriority w:val="1"/>
+    <w:semiHidden/>
+    <w:unhideWhenUsed/>
+  </w:style>
+  <w:style w:type="table" w:default="1" w:styleId="TableNormal">
+    <w:name w:val="Normal Table"/>
+    <w:uiPriority w:val="99"/>
+    <w:semiHidden/>
+    <w:unhideWhenUsed/>
     <w:tblPr>
       <w:tblInd w:w="0" w:type="dxa"/>
       <w:tblCellMar>

</xml_diff>